<commit_message>
Updated R code, .Rmd and new plots
</commit_message>
<xml_diff>
--- a/Project1/Group2_Project1_Spring624.docx
+++ b/Project1/Group2_Project1_Spring624.docx
@@ -5617,7 +5617,31 @@
         <w:rPr>
           <w:rStyle w:val="NormalTok"/>
         </w:rPr>
-        <w:t xml:space="preserve">)) </w:t>
+        <w:t xml:space="preserve">), </w:t>
+      </w:r>
+      <w:r>
+        <w:rPr>
+          <w:rStyle w:val="DataTypeTok"/>
+        </w:rPr>
+        <w:t xml:space="preserve">seasonal =</w:t>
+      </w:r>
+      <w:r>
+        <w:rPr>
+          <w:rStyle w:val="NormalTok"/>
+        </w:rPr>
+        <w:t xml:space="preserve"> </w:t>
+      </w:r>
+      <w:r>
+        <w:rPr>
+          <w:rStyle w:val="OtherTok"/>
+        </w:rPr>
+        <w:t xml:space="preserve">FALSE</w:t>
+      </w:r>
+      <w:r>
+        <w:rPr>
+          <w:rStyle w:val="NormalTok"/>
+        </w:rPr>
+        <w:t xml:space="preserve">) </w:t>
       </w:r>
       <w:r>
         <w:rPr>
@@ -5773,7 +5797,7 @@
         <w:rPr>
           <w:rStyle w:val="StringTok"/>
         </w:rPr>
-        <w:t xml:space="preserve">"ARIMA"</w:t>
+        <w:t xml:space="preserve">"ARIMA forecast of test data"</w:t>
       </w:r>
       <w:r>
         <w:rPr>
@@ -5818,7 +5842,7 @@
         <w:rPr>
           <w:rStyle w:val="StringTok"/>
         </w:rPr>
-        <w:t xml:space="preserve">"ARIMA True Values"</w:t>
+        <w:t xml:space="preserve">"ARIMA Forecast Values"</w:t>
       </w:r>
       <w:r>
         <w:rPr>
@@ -6007,7 +6031,7 @@
         <w:rPr>
           <w:rStyle w:val="StringTok"/>
         </w:rPr>
-        <w:t xml:space="preserve">"ARIMA"</w:t>
+        <w:t xml:space="preserve">"ARIMA forecast of test data"</w:t>
       </w:r>
       <w:r>
         <w:rPr>
@@ -6052,7 +6076,7 @@
         <w:rPr>
           <w:rStyle w:val="StringTok"/>
         </w:rPr>
-        <w:t xml:space="preserve">"ARIMA True Values"</w:t>
+        <w:t xml:space="preserve">"ARIMA Forecast Values"</w:t>
       </w:r>
       <w:r>
         <w:rPr>
@@ -6706,7 +6730,7 @@
     </w:lvl>
   </w:abstractNum>
   <w:abstractNum w:abstractNumId="990">
-    <w:nsid w:val="862942b6"/>
+    <w:nsid w:val="f56017ea"/>
     <w:multiLevelType w:val="multilevel"/>
     <w:lvl w:ilvl="0">
       <w:numFmt w:val="bullet"/>
@@ -6787,7 +6811,7 @@
     </w:lvl>
   </w:abstractNum>
   <w:abstractNum w:abstractNumId="991">
-    <w:nsid w:val="dea73780"/>
+    <w:nsid w:val="3b1b4889"/>
     <w:multiLevelType w:val="multilevel"/>
     <w:lvl w:ilvl="0">
       <w:numFmt w:val="bullet"/>

</xml_diff>